<commit_message>
Adding files from SILO2848
</commit_message>
<xml_diff>
--- a/C850/C850-RyanPeterson-V1.docx
+++ b/C850/C850-RyanPeterson-V1.docx
@@ -266,7 +266,7 @@
                     <w:sz w:val="28"/>
                     <w:szCs w:val="28"/>
                   </w:rPr>
-                  <w:t>Name</w:t>
+                  <w:t>Ryan Peterson</w:t>
                 </w:r>
               </w:p>
             </w:sdtContent>
@@ -285,7 +285,7 @@
                 <w:docPart w:val="1F7A9D589A5E4B4A9D8C03256AA4E890"/>
               </w:placeholder>
               <w:dataBinding w:prefixMappings="xmlns:ns0='http://schemas.microsoft.com/office/2006/coverPageProps'" w:xpath="/ns0:CoverPageProperties[1]/ns0:PublishDate[1]" w:storeItemID="{55AF091B-3C7A-41E3-B477-F2FDAA23CFDA}"/>
-              <w:date>
+              <w:date w:fullDate="2022-04-16T00:00:00Z">
                 <w:dateFormat w:val="M-d-yyyy"/>
                 <w:lid w:val="en-US"/>
                 <w:storeMappedDataAs w:val="dateTime"/>
@@ -309,7 +309,7 @@
                     <w:sz w:val="28"/>
                     <w:szCs w:val="28"/>
                   </w:rPr>
-                  <w:t>Date</w:t>
+                  <w:t>4-16-2022</w:t>
                 </w:r>
               </w:p>
             </w:sdtContent>
@@ -422,13 +422,13 @@
           <w:r>
             <w:fldChar w:fldCharType="separate"/>
           </w:r>
-          <w:hyperlink w:anchor="_Toc100450795" w:history="1">
+          <w:hyperlink w:anchor="_Toc101038159" w:history="1">
             <w:r>
               <w:rPr>
                 <w:rStyle w:val="Hyperlink"/>
                 <w:noProof/>
               </w:rPr>
-              <w:t>Part A. Summary</w:t>
+              <w:t>Part A. Organizational Need</w:t>
             </w:r>
             <w:r>
               <w:rPr>
@@ -449,7 +449,7 @@
                 <w:noProof/>
                 <w:webHidden/>
               </w:rPr>
-              <w:instrText xml:space="preserve"> PAGEREF _Toc100450795 \h </w:instrText>
+              <w:instrText xml:space="preserve"> PAGEREF _Toc101038159 \h </w:instrText>
             </w:r>
             <w:r>
               <w:rPr>
@@ -489,7 +489,7 @@
               <w:szCs w:val="22"/>
             </w:rPr>
           </w:pPr>
-          <w:hyperlink w:anchor="_Toc100450796" w:history="1">
+          <w:hyperlink w:anchor="_Toc101038160" w:history="1">
             <w:r>
               <w:rPr>
                 <w:rStyle w:val="Hyperlink"/>
@@ -516,7 +516,7 @@
                 <w:noProof/>
                 <w:webHidden/>
               </w:rPr>
-              <w:instrText xml:space="preserve"> PAGEREF _Toc100450796 \h </w:instrText>
+              <w:instrText xml:space="preserve"> PAGEREF _Toc101038160 \h </w:instrText>
             </w:r>
             <w:r>
               <w:rPr>
@@ -556,13 +556,13 @@
               <w:szCs w:val="22"/>
             </w:rPr>
           </w:pPr>
-          <w:hyperlink w:anchor="_Toc100450797" w:history="1">
+          <w:hyperlink w:anchor="_Toc101038161" w:history="1">
             <w:r>
               <w:rPr>
                 <w:rStyle w:val="Hyperlink"/>
                 <w:noProof/>
               </w:rPr>
-              <w:t>Part C. Adoption Process – Gartner STREET Method</w:t>
+              <w:t>Part C. Adoption Process</w:t>
             </w:r>
             <w:r>
               <w:rPr>
@@ -583,7 +583,7 @@
                 <w:noProof/>
                 <w:webHidden/>
               </w:rPr>
-              <w:instrText xml:space="preserve"> PAGEREF _Toc100450797 \h </w:instrText>
+              <w:instrText xml:space="preserve"> PAGEREF _Toc101038161 \h </w:instrText>
             </w:r>
             <w:r>
               <w:rPr>
@@ -603,7 +603,7 @@
                 <w:noProof/>
                 <w:webHidden/>
               </w:rPr>
-              <w:t>3</w:t>
+              <w:t>4</w:t>
             </w:r>
             <w:r>
               <w:rPr>
@@ -625,7 +625,7 @@
               <w:noProof/>
             </w:rPr>
           </w:pPr>
-          <w:hyperlink w:anchor="_Toc100450798" w:history="1">
+          <w:hyperlink w:anchor="_Toc101038162" w:history="1">
             <w:r>
               <w:rPr>
                 <w:rStyle w:val="Hyperlink"/>
@@ -652,7 +652,7 @@
                 <w:noProof/>
                 <w:webHidden/>
               </w:rPr>
-              <w:instrText xml:space="preserve"> PAGEREF _Toc100450798 \h </w:instrText>
+              <w:instrText xml:space="preserve"> PAGEREF _Toc101038162 \h </w:instrText>
             </w:r>
             <w:r>
               <w:rPr>
@@ -672,7 +672,7 @@
                 <w:noProof/>
                 <w:webHidden/>
               </w:rPr>
-              <w:t>3</w:t>
+              <w:t>4</w:t>
             </w:r>
             <w:r>
               <w:rPr>
@@ -694,7 +694,7 @@
               <w:noProof/>
             </w:rPr>
           </w:pPr>
-          <w:hyperlink w:anchor="_Toc100450799" w:history="1">
+          <w:hyperlink w:anchor="_Toc101038163" w:history="1">
             <w:r>
               <w:rPr>
                 <w:rStyle w:val="Hyperlink"/>
@@ -721,7 +721,7 @@
                 <w:noProof/>
                 <w:webHidden/>
               </w:rPr>
-              <w:instrText xml:space="preserve"> PAGEREF _Toc100450799 \h </w:instrText>
+              <w:instrText xml:space="preserve"> PAGEREF _Toc101038163 \h </w:instrText>
             </w:r>
             <w:r>
               <w:rPr>
@@ -763,7 +763,7 @@
               <w:noProof/>
             </w:rPr>
           </w:pPr>
-          <w:hyperlink w:anchor="_Toc100450800" w:history="1">
+          <w:hyperlink w:anchor="_Toc101038164" w:history="1">
             <w:r>
               <w:rPr>
                 <w:rStyle w:val="Hyperlink"/>
@@ -790,7 +790,7 @@
                 <w:noProof/>
                 <w:webHidden/>
               </w:rPr>
-              <w:instrText xml:space="preserve"> PAGEREF _Toc100450800 \h </w:instrText>
+              <w:instrText xml:space="preserve"> PAGEREF _Toc101038164 \h </w:instrText>
             </w:r>
             <w:r>
               <w:rPr>
@@ -832,7 +832,7 @@
               <w:noProof/>
             </w:rPr>
           </w:pPr>
-          <w:hyperlink w:anchor="_Toc100450801" w:history="1">
+          <w:hyperlink w:anchor="_Toc101038165" w:history="1">
             <w:r>
               <w:rPr>
                 <w:rStyle w:val="Hyperlink"/>
@@ -859,7 +859,7 @@
                 <w:noProof/>
                 <w:webHidden/>
               </w:rPr>
-              <w:instrText xml:space="preserve"> PAGEREF _Toc100450801 \h </w:instrText>
+              <w:instrText xml:space="preserve"> PAGEREF _Toc101038165 \h </w:instrText>
             </w:r>
             <w:r>
               <w:rPr>
@@ -901,7 +901,7 @@
               <w:noProof/>
             </w:rPr>
           </w:pPr>
-          <w:hyperlink w:anchor="_Toc100450802" w:history="1">
+          <w:hyperlink w:anchor="_Toc101038166" w:history="1">
             <w:r>
               <w:rPr>
                 <w:rStyle w:val="Hyperlink"/>
@@ -928,7 +928,7 @@
                 <w:noProof/>
                 <w:webHidden/>
               </w:rPr>
-              <w:instrText xml:space="preserve"> PAGEREF _Toc100450802 \h </w:instrText>
+              <w:instrText xml:space="preserve"> PAGEREF _Toc101038166 \h </w:instrText>
             </w:r>
             <w:r>
               <w:rPr>
@@ -970,7 +970,7 @@
               <w:noProof/>
             </w:rPr>
           </w:pPr>
-          <w:hyperlink w:anchor="_Toc100450803" w:history="1">
+          <w:hyperlink w:anchor="_Toc101038167" w:history="1">
             <w:r>
               <w:rPr>
                 <w:rStyle w:val="Hyperlink"/>
@@ -997,7 +997,7 @@
                 <w:noProof/>
                 <w:webHidden/>
               </w:rPr>
-              <w:instrText xml:space="preserve"> PAGEREF _Toc100450803 \h </w:instrText>
+              <w:instrText xml:space="preserve"> PAGEREF _Toc101038167 \h </w:instrText>
             </w:r>
             <w:r>
               <w:rPr>
@@ -1037,7 +1037,7 @@
               <w:szCs w:val="22"/>
             </w:rPr>
           </w:pPr>
-          <w:hyperlink w:anchor="_Toc100450804" w:history="1">
+          <w:hyperlink w:anchor="_Toc101038168" w:history="1">
             <w:r>
               <w:rPr>
                 <w:rStyle w:val="Hyperlink"/>
@@ -1064,7 +1064,7 @@
                 <w:noProof/>
                 <w:webHidden/>
               </w:rPr>
-              <w:instrText xml:space="preserve"> PAGEREF _Toc100450804 \h </w:instrText>
+              <w:instrText xml:space="preserve"> PAGEREF _Toc101038168 \h </w:instrText>
             </w:r>
             <w:r>
               <w:rPr>
@@ -1084,7 +1084,7 @@
                 <w:noProof/>
                 <w:webHidden/>
               </w:rPr>
-              <w:t>4</w:t>
+              <w:t>5</w:t>
             </w:r>
             <w:r>
               <w:rPr>
@@ -1104,7 +1104,7 @@
               <w:szCs w:val="22"/>
             </w:rPr>
           </w:pPr>
-          <w:hyperlink w:anchor="_Toc100450805" w:history="1">
+          <w:hyperlink w:anchor="_Toc101038169" w:history="1">
             <w:r>
               <w:rPr>
                 <w:rStyle w:val="Hyperlink"/>
@@ -1131,7 +1131,7 @@
                 <w:noProof/>
                 <w:webHidden/>
               </w:rPr>
-              <w:instrText xml:space="preserve"> PAGEREF _Toc100450805 \h </w:instrText>
+              <w:instrText xml:space="preserve"> PAGEREF _Toc101038169 \h </w:instrText>
             </w:r>
             <w:r>
               <w:rPr>
@@ -1151,7 +1151,7 @@
                 <w:noProof/>
                 <w:webHidden/>
               </w:rPr>
-              <w:t>4</w:t>
+              <w:t>5</w:t>
             </w:r>
             <w:r>
               <w:rPr>
@@ -1173,13 +1173,13 @@
               <w:noProof/>
             </w:rPr>
           </w:pPr>
-          <w:hyperlink w:anchor="_Toc100450806" w:history="1">
+          <w:hyperlink w:anchor="_Toc101038170" w:history="1">
             <w:r>
               <w:rPr>
                 <w:rStyle w:val="Hyperlink"/>
                 <w:noProof/>
               </w:rPr>
-              <w:t>E1. Advantages of Technology A</w:t>
+              <w:t>E1. Advantages of Humio</w:t>
             </w:r>
             <w:r>
               <w:rPr>
@@ -1200,7 +1200,7 @@
                 <w:noProof/>
                 <w:webHidden/>
               </w:rPr>
-              <w:instrText xml:space="preserve"> PAGEREF _Toc100450806 \h </w:instrText>
+              <w:instrText xml:space="preserve"> PAGEREF _Toc101038170 \h </w:instrText>
             </w:r>
             <w:r>
               <w:rPr>
@@ -1220,7 +1220,7 @@
                 <w:noProof/>
                 <w:webHidden/>
               </w:rPr>
-              <w:t>4</w:t>
+              <w:t>5</w:t>
             </w:r>
             <w:r>
               <w:rPr>
@@ -1242,13 +1242,13 @@
               <w:noProof/>
             </w:rPr>
           </w:pPr>
-          <w:hyperlink w:anchor="_Toc100450807" w:history="1">
+          <w:hyperlink w:anchor="_Toc101038171" w:history="1">
             <w:r>
               <w:rPr>
                 <w:rStyle w:val="Hyperlink"/>
                 <w:noProof/>
               </w:rPr>
-              <w:t>E1. Advantages of Technology B</w:t>
+              <w:t>E1. Advantages of Splunk</w:t>
             </w:r>
             <w:r>
               <w:rPr>
@@ -1269,7 +1269,7 @@
                 <w:noProof/>
                 <w:webHidden/>
               </w:rPr>
-              <w:instrText xml:space="preserve"> PAGEREF _Toc100450807 \h </w:instrText>
+              <w:instrText xml:space="preserve"> PAGEREF _Toc101038171 \h </w:instrText>
             </w:r>
             <w:r>
               <w:rPr>
@@ -1311,13 +1311,13 @@
               <w:noProof/>
             </w:rPr>
           </w:pPr>
-          <w:hyperlink w:anchor="_Toc100450808" w:history="1">
+          <w:hyperlink w:anchor="_Toc101038172" w:history="1">
             <w:r>
               <w:rPr>
                 <w:rStyle w:val="Hyperlink"/>
                 <w:noProof/>
               </w:rPr>
-              <w:t>E1. Disadvantages of Technology A</w:t>
+              <w:t>E1. Disadvantages of Humio</w:t>
             </w:r>
             <w:r>
               <w:rPr>
@@ -1338,7 +1338,7 @@
                 <w:noProof/>
                 <w:webHidden/>
               </w:rPr>
-              <w:instrText xml:space="preserve"> PAGEREF _Toc100450808 \h </w:instrText>
+              <w:instrText xml:space="preserve"> PAGEREF _Toc101038172 \h </w:instrText>
             </w:r>
             <w:r>
               <w:rPr>
@@ -1380,13 +1380,13 @@
               <w:noProof/>
             </w:rPr>
           </w:pPr>
-          <w:hyperlink w:anchor="_Toc100450809" w:history="1">
+          <w:hyperlink w:anchor="_Toc101038173" w:history="1">
             <w:r>
               <w:rPr>
                 <w:rStyle w:val="Hyperlink"/>
                 <w:noProof/>
               </w:rPr>
-              <w:t>E1. Disadvantages of Technology B</w:t>
+              <w:t>E1. Disadvantages of Splunk</w:t>
             </w:r>
             <w:r>
               <w:rPr>
@@ -1407,7 +1407,7 @@
                 <w:noProof/>
                 <w:webHidden/>
               </w:rPr>
-              <w:instrText xml:space="preserve"> PAGEREF _Toc100450809 \h </w:instrText>
+              <w:instrText xml:space="preserve"> PAGEREF _Toc101038173 \h </w:instrText>
             </w:r>
             <w:r>
               <w:rPr>
@@ -1447,13 +1447,13 @@
               <w:szCs w:val="22"/>
             </w:rPr>
           </w:pPr>
-          <w:hyperlink w:anchor="_Toc100450810" w:history="1">
+          <w:hyperlink w:anchor="_Toc101038174" w:history="1">
             <w:r>
               <w:rPr>
                 <w:rStyle w:val="Hyperlink"/>
                 <w:noProof/>
               </w:rPr>
-              <w:t>Part F. Adoption Metrics</w:t>
+              <w:t>Part F. Adoption Success</w:t>
             </w:r>
             <w:r>
               <w:rPr>
@@ -1474,7 +1474,7 @@
                 <w:noProof/>
                 <w:webHidden/>
               </w:rPr>
-              <w:instrText xml:space="preserve"> PAGEREF _Toc100450810 \h </w:instrText>
+              <w:instrText xml:space="preserve"> PAGEREF _Toc101038174 \h </w:instrText>
             </w:r>
             <w:r>
               <w:rPr>
@@ -1494,7 +1494,7 @@
                 <w:noProof/>
                 <w:webHidden/>
               </w:rPr>
-              <w:t>5</w:t>
+              <w:t>6</w:t>
             </w:r>
             <w:r>
               <w:rPr>
@@ -1514,7 +1514,7 @@
               <w:szCs w:val="22"/>
             </w:rPr>
           </w:pPr>
-          <w:hyperlink w:anchor="_Toc100450811" w:history="1">
+          <w:hyperlink w:anchor="_Toc101038175" w:history="1">
             <w:r>
               <w:rPr>
                 <w:rStyle w:val="Hyperlink"/>
@@ -1541,7 +1541,7 @@
                 <w:noProof/>
                 <w:webHidden/>
               </w:rPr>
-              <w:instrText xml:space="preserve"> PAGEREF _Toc100450811 \h </w:instrText>
+              <w:instrText xml:space="preserve"> PAGEREF _Toc101038175 \h </w:instrText>
             </w:r>
             <w:r>
               <w:rPr>
@@ -1561,7 +1561,7 @@
                 <w:noProof/>
                 <w:webHidden/>
               </w:rPr>
-              <w:t>5</w:t>
+              <w:t>7</w:t>
             </w:r>
             <w:r>
               <w:rPr>
@@ -1604,13 +1604,13 @@
         <w:pStyle w:val="Heading1"/>
         <w:ind w:left="90"/>
       </w:pPr>
-      <w:bookmarkStart w:id="0" w:name="_Toc100450795"/>
+      <w:bookmarkStart w:id="0" w:name="_Toc101038159"/>
       <w:r>
         <w:lastRenderedPageBreak/>
         <w:t xml:space="preserve">Part A. </w:t>
       </w:r>
       <w:r>
-        <w:t>Summary</w:t>
+        <w:t>Organizational Need</w:t>
       </w:r>
       <w:bookmarkEnd w:id="0"/>
     </w:p>
@@ -1705,13 +1705,21 @@
         </w:rPr>
         <w:t xml:space="preserve"> must keep these logs for at least a year, which means the company will require massive data storage space. The company must automate the ingestion, compression, and storage of log data to achieve these objectives.</w:t>
       </w:r>
+    </w:p>
+    <w:p>
+      <w:pPr>
+        <w:ind w:left="90" w:firstLine="630"/>
+        <w:rPr>
+          <w:rFonts w:ascii="Verdana" w:hAnsi="Verdana" w:cs="Arial"/>
+        </w:rPr>
+      </w:pPr>
     </w:p>
     <w:p>
       <w:pPr>
         <w:pStyle w:val="Heading1"/>
         <w:ind w:left="90"/>
       </w:pPr>
-      <w:bookmarkStart w:id="1" w:name="_Toc100450796"/>
+      <w:bookmarkStart w:id="1" w:name="_Toc101038160"/>
       <w:r>
         <w:t xml:space="preserve">Part B. </w:t>
       </w:r>
@@ -1884,14 +1892,63 @@
         </w:rPr>
         <w:t xml:space="preserve"> will be able to log everything in all operating environments while dramatically saving on storage and administrative costs.</w:t>
       </w:r>
+    </w:p>
+    <w:p>
+      <w:pPr>
+        <w:ind w:left="90" w:firstLine="630"/>
+        <w:rPr>
+          <w:rFonts w:ascii="Verdana" w:hAnsi="Verdana" w:cs="Arial"/>
+        </w:rPr>
+      </w:pPr>
+    </w:p>
+    <w:p>
+      <w:pPr>
+        <w:ind w:left="90" w:firstLine="630"/>
+        <w:rPr>
+          <w:rFonts w:ascii="Verdana" w:hAnsi="Verdana" w:cs="Arial"/>
+        </w:rPr>
+      </w:pPr>
+    </w:p>
+    <w:p>
+      <w:pPr>
+        <w:ind w:left="90" w:firstLine="630"/>
+        <w:rPr>
+          <w:rFonts w:ascii="Verdana" w:hAnsi="Verdana" w:cs="Arial"/>
+        </w:rPr>
+      </w:pPr>
+    </w:p>
+    <w:p>
+      <w:pPr>
+        <w:ind w:left="90" w:firstLine="630"/>
+        <w:rPr>
+          <w:rFonts w:ascii="Verdana" w:hAnsi="Verdana" w:cs="Arial"/>
+        </w:rPr>
+      </w:pPr>
+    </w:p>
+    <w:p>
+      <w:pPr>
+        <w:ind w:left="90" w:firstLine="630"/>
+        <w:rPr>
+          <w:rFonts w:ascii="Verdana" w:hAnsi="Verdana" w:cs="Arial"/>
+        </w:rPr>
+      </w:pPr>
+    </w:p>
+    <w:p>
+      <w:pPr>
+        <w:ind w:left="90" w:firstLine="630"/>
+        <w:rPr>
+          <w:rFonts w:ascii="Verdana" w:hAnsi="Verdana" w:cs="Arial"/>
+        </w:rPr>
+      </w:pPr>
     </w:p>
     <w:p>
       <w:pPr>
         <w:pStyle w:val="Heading1"/>
         <w:ind w:left="90"/>
       </w:pPr>
-      <w:bookmarkStart w:id="2" w:name="_Toc100450797"/>
-      <w:r>
+      <w:bookmarkStart w:id="2" w:name="_Toc101038161"/>
+      <w:r>
+        <w:lastRenderedPageBreak/>
         <w:t xml:space="preserve">Part C. </w:t>
       </w:r>
       <w:r>
@@ -1900,9 +1957,6 @@
       <w:r>
         <w:t>doption Process</w:t>
       </w:r>
-      <w:r>
-        <w:t xml:space="preserve"> – Gartner STREET Method</w:t>
-      </w:r>
       <w:bookmarkEnd w:id="2"/>
     </w:p>
     <w:p>
@@ -1929,7 +1983,7 @@
       <w:pPr>
         <w:pStyle w:val="Heading2"/>
       </w:pPr>
-      <w:bookmarkStart w:id="3" w:name="_Toc100450798"/>
+      <w:bookmarkStart w:id="3" w:name="_Toc101038162"/>
       <w:r>
         <w:t xml:space="preserve">C1. </w:t>
       </w:r>
@@ -1968,25 +2022,157 @@
     </w:p>
     <w:p>
       <w:pPr>
+        <w:pStyle w:val="Heading2"/>
+      </w:pPr>
+      <w:bookmarkStart w:id="4" w:name="_Toc101038163"/>
+      <w:r>
+        <w:t xml:space="preserve">C2. </w:t>
+      </w:r>
+      <w:r>
+        <w:t>Track</w:t>
+      </w:r>
+      <w:bookmarkEnd w:id="4"/>
+    </w:p>
+    <w:p>
+      <w:pPr>
         <w:ind w:left="86" w:firstLine="634"/>
         <w:rPr>
           <w:rFonts w:ascii="Verdana" w:hAnsi="Verdana"/>
         </w:rPr>
       </w:pPr>
+      <w:r>
+        <w:rPr>
+          <w:rFonts w:ascii="Verdana" w:hAnsi="Verdana"/>
+        </w:rPr>
+        <w:t xml:space="preserve">Tracking is the second stage, and it entails going out and looking for technologies intended to serve the scope stated in the previous step. </w:t>
+      </w:r>
+      <w:proofErr w:type="spellStart"/>
+      <w:r>
+        <w:rPr>
+          <w:rFonts w:ascii="Verdana" w:hAnsi="Verdana"/>
+        </w:rPr>
+        <w:t>TechFite</w:t>
+      </w:r>
+      <w:proofErr w:type="spellEnd"/>
+      <w:r>
+        <w:rPr>
+          <w:rFonts w:ascii="Verdana" w:hAnsi="Verdana"/>
+        </w:rPr>
+        <w:t xml:space="preserve"> is investigating cloud-based automation solutions, specifically </w:t>
+      </w:r>
+      <w:proofErr w:type="spellStart"/>
+      <w:r>
+        <w:rPr>
+          <w:rFonts w:ascii="Verdana" w:hAnsi="Verdana"/>
+        </w:rPr>
+        <w:t>Humio</w:t>
+      </w:r>
+      <w:proofErr w:type="spellEnd"/>
+      <w:r>
+        <w:rPr>
+          <w:rFonts w:ascii="Verdana" w:hAnsi="Verdana"/>
+        </w:rPr>
+        <w:t>, as part of this strategy.</w:t>
+      </w:r>
     </w:p>
     <w:p>
       <w:pPr>
         <w:pStyle w:val="Heading2"/>
       </w:pPr>
-      <w:bookmarkStart w:id="4" w:name="_Toc100450799"/>
-      <w:r>
-        <w:lastRenderedPageBreak/>
-        <w:t xml:space="preserve">C2. </w:t>
-      </w:r>
-      <w:r>
-        <w:t>Track</w:t>
-      </w:r>
-      <w:bookmarkEnd w:id="4"/>
+      <w:bookmarkStart w:id="5" w:name="_Toc101038164"/>
+      <w:r>
+        <w:t xml:space="preserve">C3. </w:t>
+      </w:r>
+      <w:r>
+        <w:t>Rank</w:t>
+      </w:r>
+      <w:bookmarkEnd w:id="5"/>
+    </w:p>
+    <w:p>
+      <w:pPr>
+        <w:ind w:left="90" w:firstLine="630"/>
+        <w:rPr>
+          <w:rFonts w:ascii="Verdana" w:hAnsi="Verdana" w:cs="Arial"/>
+        </w:rPr>
+      </w:pPr>
+      <w:r>
+        <w:rPr>
+          <w:rFonts w:ascii="Verdana" w:hAnsi="Verdana" w:cs="Arial"/>
+        </w:rPr>
+        <w:t xml:space="preserve">The third stage, Rank, analyzes the second step results to rank the technologies and the vendors that provide them. </w:t>
+      </w:r>
+      <w:proofErr w:type="spellStart"/>
+      <w:r>
+        <w:rPr>
+          <w:rFonts w:ascii="Verdana" w:hAnsi="Verdana" w:cs="Arial"/>
+        </w:rPr>
+        <w:t>TechFite</w:t>
+      </w:r>
+      <w:proofErr w:type="spellEnd"/>
+      <w:r>
+        <w:rPr>
+          <w:rFonts w:ascii="Verdana" w:hAnsi="Verdana" w:cs="Arial"/>
+        </w:rPr>
+        <w:t xml:space="preserve"> is considering other vendors</w:t>
+      </w:r>
+      <w:r>
+        <w:rPr>
+          <w:rFonts w:ascii="Verdana" w:hAnsi="Verdana" w:cs="Arial"/>
+        </w:rPr>
+        <w:t xml:space="preserve"> besides </w:t>
+      </w:r>
+      <w:proofErr w:type="spellStart"/>
+      <w:r>
+        <w:rPr>
+          <w:rFonts w:ascii="Verdana" w:hAnsi="Verdana" w:cs="Arial"/>
+        </w:rPr>
+        <w:t>Humio</w:t>
+      </w:r>
+      <w:proofErr w:type="spellEnd"/>
+      <w:r>
+        <w:rPr>
+          <w:rFonts w:ascii="Verdana" w:hAnsi="Verdana" w:cs="Arial"/>
+        </w:rPr>
+        <w:t>, such as Splunk and logz.io, and open-source solutions such as the ELK stack (</w:t>
+      </w:r>
+      <w:proofErr w:type="spellStart"/>
+      <w:r>
+        <w:rPr>
+          <w:rFonts w:ascii="Verdana" w:hAnsi="Verdana" w:cs="Arial"/>
+        </w:rPr>
+        <w:t>ElasticSearch</w:t>
+      </w:r>
+      <w:proofErr w:type="spellEnd"/>
+      <w:r>
+        <w:rPr>
+          <w:rFonts w:ascii="Verdana" w:hAnsi="Verdana" w:cs="Arial"/>
+        </w:rPr>
+        <w:t xml:space="preserve">, </w:t>
+      </w:r>
+      <w:proofErr w:type="spellStart"/>
+      <w:r>
+        <w:rPr>
+          <w:rFonts w:ascii="Verdana" w:hAnsi="Verdana" w:cs="Arial"/>
+        </w:rPr>
+        <w:t>LogStash</w:t>
+      </w:r>
+      <w:proofErr w:type="spellEnd"/>
+      <w:r>
+        <w:rPr>
+          <w:rFonts w:ascii="Verdana" w:hAnsi="Verdana" w:cs="Arial"/>
+        </w:rPr>
+        <w:t>, and Kibana).</w:t>
+      </w:r>
+    </w:p>
+    <w:p>
+      <w:pPr>
+        <w:pStyle w:val="Heading2"/>
+      </w:pPr>
+      <w:bookmarkStart w:id="6" w:name="_Toc101038165"/>
+      <w:r>
+        <w:t>C4. Evaluate</w:t>
+      </w:r>
+      <w:bookmarkEnd w:id="6"/>
     </w:p>
     <w:p>
       <w:pPr>
@@ -1999,7 +2185,7 @@
         <w:rPr>
           <w:rFonts w:ascii="Verdana" w:hAnsi="Verdana"/>
         </w:rPr>
-        <w:t xml:space="preserve">Tracking is the second stage, and it entails going out and looking for technologies intended to serve the scope stated in the previous step. </w:t>
+        <w:t xml:space="preserve">The rankings are used during the evaluation stage to generate a proof of concept for the top contenders to understand the implementation process better and assess potential hazards. </w:t>
       </w:r>
       <w:proofErr w:type="spellStart"/>
       <w:r>
@@ -2013,7 +2199,7 @@
         <w:rPr>
           <w:rFonts w:ascii="Verdana" w:hAnsi="Verdana"/>
         </w:rPr>
-        <w:t xml:space="preserve"> is investigating cloud-based automation solutions, specifically </w:t>
+        <w:t xml:space="preserve"> is making a proof-of-concept comparison of </w:t>
       </w:r>
       <w:proofErr w:type="spellStart"/>
       <w:r>
@@ -2027,21 +2213,56 @@
         <w:rPr>
           <w:rFonts w:ascii="Verdana" w:hAnsi="Verdana"/>
         </w:rPr>
-        <w:t>, as part of this strategy.</w:t>
+        <w:t xml:space="preserve"> and Splunk's costs, efficiency, and business model fit.</w:t>
       </w:r>
     </w:p>
     <w:p>
       <w:pPr>
         <w:pStyle w:val="Heading2"/>
       </w:pPr>
-      <w:bookmarkStart w:id="5" w:name="_Toc100450800"/>
-      <w:r>
-        <w:t xml:space="preserve">C3. </w:t>
-      </w:r>
-      <w:r>
-        <w:t>Rank</w:t>
-      </w:r>
-      <w:bookmarkEnd w:id="5"/>
+      <w:bookmarkStart w:id="7" w:name="_Toc101038166"/>
+      <w:r>
+        <w:t>C5. Evangelize</w:t>
+      </w:r>
+      <w:bookmarkEnd w:id="7"/>
+    </w:p>
+    <w:p>
+      <w:pPr>
+        <w:ind w:left="86" w:firstLine="634"/>
+        <w:rPr>
+          <w:rFonts w:ascii="Verdana" w:hAnsi="Verdana"/>
+        </w:rPr>
+      </w:pPr>
+      <w:r>
+        <w:rPr>
+          <w:rFonts w:ascii="Verdana" w:hAnsi="Verdana"/>
+        </w:rPr>
+        <w:t xml:space="preserve">Evangelization is a vital stage of any emerging technology's adoption cycle, focusing on getting buy-in from teams and champions within those teams. For </w:t>
+      </w:r>
+      <w:proofErr w:type="spellStart"/>
+      <w:r>
+        <w:rPr>
+          <w:rFonts w:ascii="Verdana" w:hAnsi="Verdana"/>
+        </w:rPr>
+        <w:t>TechFite</w:t>
+      </w:r>
+      <w:proofErr w:type="spellEnd"/>
+      <w:r>
+        <w:rPr>
+          <w:rFonts w:ascii="Verdana" w:hAnsi="Verdana"/>
+        </w:rPr>
+        <w:t>, this entails educating and empowering employees about the benefits of automatic log ingestion.</w:t>
+      </w:r>
+    </w:p>
+    <w:p>
+      <w:pPr>
+        <w:pStyle w:val="Heading2"/>
+      </w:pPr>
+      <w:bookmarkStart w:id="8" w:name="_Toc101038167"/>
+      <w:r>
+        <w:t>C6. Transfer</w:t>
+      </w:r>
+      <w:bookmarkEnd w:id="8"/>
     </w:p>
     <w:p>
       <w:pPr>
@@ -2054,7 +2275,7 @@
         <w:rPr>
           <w:rFonts w:ascii="Verdana" w:hAnsi="Verdana" w:cs="Arial"/>
         </w:rPr>
-        <w:t xml:space="preserve">The third stage, Rank, analyzes the second step results to rank the technologies and the vendors that provide them. </w:t>
+        <w:t xml:space="preserve">In the transfer step, an internal team takes over operational and deployment duties for the technology. During this final step, </w:t>
       </w:r>
       <w:proofErr w:type="spellStart"/>
       <w:r>
@@ -2068,13 +2289,7 @@
         <w:rPr>
           <w:rFonts w:ascii="Verdana" w:hAnsi="Verdana" w:cs="Arial"/>
         </w:rPr>
-        <w:t xml:space="preserve"> is considering other vendors</w:t>
-      </w:r>
-      <w:r>
-        <w:rPr>
-          <w:rFonts w:ascii="Verdana" w:hAnsi="Verdana" w:cs="Arial"/>
-        </w:rPr>
-        <w:t xml:space="preserve"> besides </w:t>
+        <w:t xml:space="preserve"> hands off control of the </w:t>
       </w:r>
       <w:proofErr w:type="spellStart"/>
       <w:r>
@@ -2088,136 +2303,8 @@
         <w:rPr>
           <w:rFonts w:ascii="Verdana" w:hAnsi="Verdana" w:cs="Arial"/>
         </w:rPr>
-        <w:t>, such as Splunk and logz.io, and open-source solutions such as the ELK stack (</w:t>
-      </w:r>
-      <w:proofErr w:type="spellStart"/>
-      <w:r>
-        <w:rPr>
-          <w:rFonts w:ascii="Verdana" w:hAnsi="Verdana" w:cs="Arial"/>
-        </w:rPr>
-        <w:t>ElasticSearch</w:t>
-      </w:r>
-      <w:proofErr w:type="spellEnd"/>
-      <w:r>
-        <w:rPr>
-          <w:rFonts w:ascii="Verdana" w:hAnsi="Verdana" w:cs="Arial"/>
-        </w:rPr>
-        <w:t xml:space="preserve">, </w:t>
-      </w:r>
-      <w:proofErr w:type="spellStart"/>
-      <w:r>
-        <w:rPr>
-          <w:rFonts w:ascii="Verdana" w:hAnsi="Verdana" w:cs="Arial"/>
-        </w:rPr>
-        <w:t>LogStash</w:t>
-      </w:r>
-      <w:proofErr w:type="spellEnd"/>
-      <w:r>
-        <w:rPr>
-          <w:rFonts w:ascii="Verdana" w:hAnsi="Verdana" w:cs="Arial"/>
-        </w:rPr>
-        <w:t>, and Kibana).</w:t>
-      </w:r>
-    </w:p>
-    <w:p>
-      <w:pPr>
-        <w:pStyle w:val="Heading2"/>
-      </w:pPr>
-      <w:bookmarkStart w:id="6" w:name="_Toc100450801"/>
-      <w:r>
-        <w:t>C4. Evaluate</w:t>
-      </w:r>
-      <w:bookmarkEnd w:id="6"/>
-    </w:p>
-    <w:p>
-      <w:pPr>
-        <w:ind w:left="86" w:firstLine="634"/>
-        <w:rPr>
-          <w:rFonts w:ascii="Verdana" w:hAnsi="Verdana"/>
-        </w:rPr>
-      </w:pPr>
-      <w:r>
-        <w:rPr>
-          <w:rFonts w:ascii="Verdana" w:hAnsi="Verdana"/>
-        </w:rPr>
-        <w:t xml:space="preserve">The rankings are used during the evaluation stage to generate a proof of concept for the top contenders to understand the implementation process better and assess potential hazards. </w:t>
-      </w:r>
-      <w:proofErr w:type="spellStart"/>
-      <w:r>
-        <w:rPr>
-          <w:rFonts w:ascii="Verdana" w:hAnsi="Verdana"/>
-        </w:rPr>
-        <w:t>TechFite</w:t>
-      </w:r>
-      <w:proofErr w:type="spellEnd"/>
-      <w:r>
-        <w:rPr>
-          <w:rFonts w:ascii="Verdana" w:hAnsi="Verdana"/>
-        </w:rPr>
-        <w:t xml:space="preserve"> is making a proof-of-concept comparison of </w:t>
-      </w:r>
-      <w:proofErr w:type="spellStart"/>
-      <w:r>
-        <w:rPr>
-          <w:rFonts w:ascii="Verdana" w:hAnsi="Verdana"/>
-        </w:rPr>
-        <w:t>Humio</w:t>
-      </w:r>
-      <w:proofErr w:type="spellEnd"/>
-      <w:r>
-        <w:rPr>
-          <w:rFonts w:ascii="Verdana" w:hAnsi="Verdana"/>
-        </w:rPr>
-        <w:t xml:space="preserve"> and Splunk's costs, efficiency, and business model fit.</w:t>
-      </w:r>
-    </w:p>
-    <w:p>
-      <w:pPr>
-        <w:pStyle w:val="Heading2"/>
-      </w:pPr>
-      <w:bookmarkStart w:id="7" w:name="_Toc100450802"/>
-      <w:r>
-        <w:t>C5. Evangelize</w:t>
-      </w:r>
-      <w:bookmarkEnd w:id="7"/>
-    </w:p>
-    <w:p>
-      <w:pPr>
-        <w:ind w:left="86" w:firstLine="634"/>
-        <w:rPr>
-          <w:rFonts w:ascii="Verdana" w:hAnsi="Verdana"/>
-        </w:rPr>
-      </w:pPr>
-      <w:r>
-        <w:rPr>
-          <w:rFonts w:ascii="Verdana" w:hAnsi="Verdana"/>
-        </w:rPr>
-        <w:t xml:space="preserve">Evangelization is a vital stage of any emerging technology's adoption cycle, focusing on getting buy-in from teams and champions within those teams. For </w:t>
-      </w:r>
-      <w:proofErr w:type="spellStart"/>
-      <w:r>
-        <w:rPr>
-          <w:rFonts w:ascii="Verdana" w:hAnsi="Verdana"/>
-        </w:rPr>
-        <w:t>TechFite</w:t>
-      </w:r>
-      <w:proofErr w:type="spellEnd"/>
-      <w:r>
-        <w:rPr>
-          <w:rFonts w:ascii="Verdana" w:hAnsi="Verdana"/>
-        </w:rPr>
-        <w:t>, this entails educating and empowering employees about the benefits of automatic log ingestion.</w:t>
-      </w:r>
-    </w:p>
-    <w:p>
-      <w:pPr>
-        <w:pStyle w:val="Heading2"/>
-      </w:pPr>
-      <w:bookmarkStart w:id="8" w:name="_Toc100450803"/>
-      <w:r>
-        <w:t>C6. Transfer</w:t>
-      </w:r>
-      <w:bookmarkEnd w:id="8"/>
+        <w:t xml:space="preserve"> log ingestion solution to the team that will maintain it.</w:t>
+      </w:r>
     </w:p>
     <w:p>
       <w:pPr>
@@ -2226,48 +2313,39 @@
           <w:rFonts w:ascii="Verdana" w:hAnsi="Verdana" w:cs="Arial"/>
         </w:rPr>
       </w:pPr>
-      <w:r>
-        <w:rPr>
-          <w:rFonts w:ascii="Verdana" w:hAnsi="Verdana" w:cs="Arial"/>
-        </w:rPr>
-        <w:t xml:space="preserve">In the transfer step, an internal team takes over operational and deployment duties for the technology. During this final step, </w:t>
-      </w:r>
-      <w:proofErr w:type="spellStart"/>
-      <w:r>
-        <w:rPr>
-          <w:rFonts w:ascii="Verdana" w:hAnsi="Verdana" w:cs="Arial"/>
-        </w:rPr>
-        <w:t>TechFite</w:t>
-      </w:r>
-      <w:proofErr w:type="spellEnd"/>
-      <w:r>
-        <w:rPr>
-          <w:rFonts w:ascii="Verdana" w:hAnsi="Verdana" w:cs="Arial"/>
-        </w:rPr>
-        <w:t xml:space="preserve"> hands off control of the </w:t>
-      </w:r>
-      <w:proofErr w:type="spellStart"/>
-      <w:r>
-        <w:rPr>
-          <w:rFonts w:ascii="Verdana" w:hAnsi="Verdana" w:cs="Arial"/>
-        </w:rPr>
-        <w:t>Humio</w:t>
-      </w:r>
-      <w:proofErr w:type="spellEnd"/>
-      <w:r>
-        <w:rPr>
-          <w:rFonts w:ascii="Verdana" w:hAnsi="Verdana" w:cs="Arial"/>
-        </w:rPr>
-        <w:t xml:space="preserve"> log ingestion solution to the team that will maintain it.</w:t>
-      </w:r>
+    </w:p>
+    <w:p>
+      <w:pPr>
+        <w:ind w:left="90" w:firstLine="630"/>
+        <w:rPr>
+          <w:rFonts w:ascii="Verdana" w:hAnsi="Verdana" w:cs="Arial"/>
+        </w:rPr>
+      </w:pPr>
+    </w:p>
+    <w:p>
+      <w:pPr>
+        <w:ind w:left="90" w:firstLine="630"/>
+        <w:rPr>
+          <w:rFonts w:ascii="Verdana" w:hAnsi="Verdana" w:cs="Arial"/>
+        </w:rPr>
+      </w:pPr>
+    </w:p>
+    <w:p>
+      <w:pPr>
+        <w:ind w:left="90" w:firstLine="630"/>
+        <w:rPr>
+          <w:rFonts w:ascii="Verdana" w:hAnsi="Verdana" w:cs="Arial"/>
+        </w:rPr>
+      </w:pPr>
     </w:p>
     <w:p>
       <w:pPr>
         <w:pStyle w:val="Heading1"/>
         <w:ind w:left="90"/>
       </w:pPr>
-      <w:bookmarkStart w:id="9" w:name="_Toc100450804"/>
-      <w:r>
+      <w:bookmarkStart w:id="9" w:name="_Toc101038168"/>
+      <w:r>
+        <w:lastRenderedPageBreak/>
         <w:t xml:space="preserve">Part D. </w:t>
       </w:r>
       <w:r>
@@ -2277,39 +2355,77 @@
     </w:p>
     <w:p>
       <w:pPr>
-        <w:ind w:left="90"/>
-        <w:rPr>
-          <w:rFonts w:ascii="Verdana" w:hAnsi="Verdana" w:cs="Arial"/>
-        </w:rPr>
-      </w:pPr>
-      <w:bookmarkStart w:id="10" w:name="_Hlk100429736"/>
-      <w:r>
-        <w:rPr>
-          <w:rFonts w:ascii="Verdana" w:hAnsi="Verdana" w:cs="Arial"/>
-          <w:i/>
-          <w:iCs/>
-        </w:rPr>
-        <w:t>Describe both a positive and a negative impact that your emerging technology solution could have on the people or current processes in the organization, providing two examples for how to address the negative impact.</w:t>
-      </w:r>
-      <w:r>
-        <w:rPr>
-          <w:rFonts w:ascii="Verdana" w:hAnsi="Verdana" w:cs="Arial"/>
-        </w:rPr>
-        <w:t xml:space="preserve"> DELETE </w:t>
-      </w:r>
-      <w:proofErr w:type="gramStart"/>
-      <w:r>
-        <w:rPr>
-          <w:rFonts w:ascii="Verdana" w:hAnsi="Verdana" w:cs="Arial"/>
-        </w:rPr>
-        <w:t>THIS !!!</w:t>
-      </w:r>
-      <w:proofErr w:type="gramEnd"/>
-    </w:p>
-    <w:bookmarkEnd w:id="10"/>
-    <w:p>
-      <w:pPr>
-        <w:ind w:left="90"/>
+        <w:ind w:left="90" w:firstLine="630"/>
+        <w:rPr>
+          <w:rFonts w:ascii="Verdana" w:hAnsi="Verdana" w:cs="Arial"/>
+        </w:rPr>
+      </w:pPr>
+      <w:r>
+        <w:rPr>
+          <w:rFonts w:ascii="Verdana" w:hAnsi="Verdana" w:cs="Arial"/>
+        </w:rPr>
+        <w:t xml:space="preserve">As with any new technology, there are advantages and disadvantages. One advantage of this technology is that it automates log storage, which means fewer employee hours spent manually doing the work. On the other hand, a disadvantage of this new technology is that it requires trained engineers to configure the </w:t>
+      </w:r>
+      <w:proofErr w:type="spellStart"/>
+      <w:r>
+        <w:rPr>
+          <w:rFonts w:ascii="Verdana" w:hAnsi="Verdana" w:cs="Arial"/>
+        </w:rPr>
+        <w:t>Humio</w:t>
+      </w:r>
+      <w:proofErr w:type="spellEnd"/>
+      <w:r>
+        <w:rPr>
+          <w:rFonts w:ascii="Verdana" w:hAnsi="Verdana" w:cs="Arial"/>
+        </w:rPr>
+        <w:t xml:space="preserve"> environment and logging pipelines. One way to address this issue is to use </w:t>
+      </w:r>
+      <w:proofErr w:type="spellStart"/>
+      <w:r>
+        <w:rPr>
+          <w:rFonts w:ascii="Verdana" w:hAnsi="Verdana" w:cs="Arial"/>
+        </w:rPr>
+        <w:t>Humio's</w:t>
+      </w:r>
+      <w:proofErr w:type="spellEnd"/>
+      <w:r>
+        <w:rPr>
+          <w:rFonts w:ascii="Verdana" w:hAnsi="Verdana" w:cs="Arial"/>
+        </w:rPr>
+        <w:t xml:space="preserve"> Professional Services team, which has the necessary skill set to expedite the onboarding process. Another way to address this issue is to have </w:t>
+      </w:r>
+      <w:proofErr w:type="spellStart"/>
+      <w:r>
+        <w:rPr>
+          <w:rFonts w:ascii="Verdana" w:hAnsi="Verdana" w:cs="Arial"/>
+        </w:rPr>
+        <w:t>TechFite's</w:t>
+      </w:r>
+      <w:proofErr w:type="spellEnd"/>
+      <w:r>
+        <w:rPr>
+          <w:rFonts w:ascii="Verdana" w:hAnsi="Verdana" w:cs="Arial"/>
+        </w:rPr>
+        <w:t xml:space="preserve"> engineers upgrade their skills through </w:t>
+      </w:r>
+      <w:proofErr w:type="spellStart"/>
+      <w:r>
+        <w:rPr>
+          <w:rFonts w:ascii="Verdana" w:hAnsi="Verdana" w:cs="Arial"/>
+        </w:rPr>
+        <w:t>Humio's</w:t>
+      </w:r>
+      <w:proofErr w:type="spellEnd"/>
+      <w:r>
+        <w:rPr>
+          <w:rFonts w:ascii="Verdana" w:hAnsi="Verdana" w:cs="Arial"/>
+        </w:rPr>
+        <w:t xml:space="preserve"> training programs and webinars.</w:t>
+      </w:r>
+    </w:p>
+    <w:p>
+      <w:pPr>
+        <w:ind w:left="90" w:firstLine="630"/>
         <w:rPr>
           <w:rFonts w:ascii="Verdana" w:hAnsi="Verdana" w:cs="Arial"/>
         </w:rPr>
@@ -2320,120 +2436,323 @@
         <w:pStyle w:val="Heading1"/>
         <w:ind w:left="90"/>
       </w:pPr>
-      <w:bookmarkStart w:id="11" w:name="_Toc100450805"/>
+      <w:bookmarkStart w:id="10" w:name="_Toc101038169"/>
       <w:r>
         <w:t xml:space="preserve">Part E. </w:t>
       </w:r>
       <w:r>
         <w:t>Technology Comparison</w:t>
       </w:r>
+      <w:bookmarkEnd w:id="10"/>
+    </w:p>
+    <w:p>
+      <w:pPr>
+        <w:rPr>
+          <w:rFonts w:ascii="Verdana" w:hAnsi="Verdana"/>
+        </w:rPr>
+      </w:pPr>
+      <w:r>
+        <w:rPr>
+          <w:rFonts w:ascii="Verdana" w:hAnsi="Verdana"/>
+        </w:rPr>
+        <w:tab/>
+        <w:t xml:space="preserve">I will compare </w:t>
+      </w:r>
+      <w:proofErr w:type="spellStart"/>
+      <w:r>
+        <w:rPr>
+          <w:rFonts w:ascii="Verdana" w:hAnsi="Verdana"/>
+        </w:rPr>
+        <w:t>Humio</w:t>
+      </w:r>
+      <w:proofErr w:type="spellEnd"/>
+      <w:r>
+        <w:rPr>
+          <w:rFonts w:ascii="Verdana" w:hAnsi="Verdana"/>
+        </w:rPr>
+        <w:t xml:space="preserve"> with Splunk Enterprise.</w:t>
+      </w:r>
+    </w:p>
+    <w:p>
+      <w:pPr>
+        <w:pStyle w:val="Heading2"/>
+      </w:pPr>
+      <w:bookmarkStart w:id="11" w:name="_Toc101038170"/>
+      <w:r>
+        <w:t xml:space="preserve">E1. </w:t>
+      </w:r>
+      <w:r>
+        <w:t xml:space="preserve">Advantages of </w:t>
+      </w:r>
+      <w:r>
+        <w:t>Humio</w:t>
+      </w:r>
       <w:bookmarkEnd w:id="11"/>
     </w:p>
     <w:p>
       <w:pPr>
-        <w:rPr>
-          <w:rFonts w:ascii="Verdana" w:hAnsi="Verdana" w:cs="Arial"/>
-        </w:rPr>
-      </w:pPr>
-      <w:r>
-        <w:rPr>
-          <w:rFonts w:ascii="Verdana" w:hAnsi="Verdana" w:cs="Arial"/>
-          <w:i/>
-          <w:iCs/>
-        </w:rPr>
-        <w:t>Compare your emerging technology solution to an alternative technology solution, providing two advantages and two disadvantages that each technology may have for the organization.</w:t>
-      </w:r>
-      <w:r>
-        <w:rPr>
-          <w:rFonts w:ascii="Verdana" w:hAnsi="Verdana" w:cs="Arial"/>
-          <w:i/>
-          <w:iCs/>
+        <w:ind w:firstLine="720"/>
+        <w:rPr>
+          <w:rFonts w:ascii="Verdana" w:hAnsi="Verdana"/>
+        </w:rPr>
+      </w:pPr>
+      <w:r>
+        <w:rPr>
+          <w:rFonts w:ascii="Verdana" w:hAnsi="Verdana"/>
+        </w:rPr>
+        <w:t xml:space="preserve">One advantage that </w:t>
+      </w:r>
+      <w:proofErr w:type="spellStart"/>
+      <w:r>
+        <w:rPr>
+          <w:rFonts w:ascii="Verdana" w:hAnsi="Verdana"/>
+        </w:rPr>
+        <w:t>Humio</w:t>
+      </w:r>
+      <w:proofErr w:type="spellEnd"/>
+      <w:r>
+        <w:rPr>
+          <w:rFonts w:ascii="Verdana" w:hAnsi="Verdana"/>
+        </w:rPr>
+        <w:t xml:space="preserve"> has over Splunk Enterprise is the compression ratio that </w:t>
+      </w:r>
+      <w:proofErr w:type="spellStart"/>
+      <w:r>
+        <w:rPr>
+          <w:rFonts w:ascii="Verdana" w:hAnsi="Verdana"/>
+        </w:rPr>
+        <w:t>Humio</w:t>
+      </w:r>
+      <w:proofErr w:type="spellEnd"/>
+      <w:r>
+        <w:rPr>
+          <w:rFonts w:ascii="Verdana" w:hAnsi="Verdana"/>
+        </w:rPr>
+        <w:t xml:space="preserve"> can achieve, thus enabling </w:t>
+      </w:r>
+      <w:proofErr w:type="spellStart"/>
+      <w:r>
+        <w:rPr>
+          <w:rFonts w:ascii="Verdana" w:hAnsi="Verdana"/>
+        </w:rPr>
+        <w:t>TechFite</w:t>
+      </w:r>
+      <w:proofErr w:type="spellEnd"/>
+      <w:r>
+        <w:rPr>
+          <w:rFonts w:ascii="Verdana" w:hAnsi="Verdana"/>
+        </w:rPr>
+        <w:t xml:space="preserve"> to store more logs in less storage space.</w:t>
+      </w:r>
+      <w:r>
+        <w:rPr>
+          <w:rFonts w:ascii="Verdana" w:hAnsi="Verdana"/>
         </w:rPr>
         <w:t xml:space="preserve"> </w:t>
       </w:r>
       <w:r>
         <w:rPr>
-          <w:rFonts w:ascii="Verdana" w:hAnsi="Verdana" w:cs="Arial"/>
-        </w:rPr>
-        <w:t xml:space="preserve">DELETE </w:t>
-      </w:r>
-      <w:proofErr w:type="gramStart"/>
-      <w:r>
-        <w:rPr>
-          <w:rFonts w:ascii="Verdana" w:hAnsi="Verdana" w:cs="Arial"/>
-        </w:rPr>
-        <w:t>THIS !!!</w:t>
-      </w:r>
-      <w:proofErr w:type="gramEnd"/>
-    </w:p>
-    <w:p/>
+          <w:rFonts w:ascii="Verdana" w:hAnsi="Verdana"/>
+        </w:rPr>
+        <w:t xml:space="preserve">Another advantage of </w:t>
+      </w:r>
+      <w:proofErr w:type="spellStart"/>
+      <w:r>
+        <w:rPr>
+          <w:rFonts w:ascii="Verdana" w:hAnsi="Verdana"/>
+        </w:rPr>
+        <w:t>Humio</w:t>
+      </w:r>
+      <w:proofErr w:type="spellEnd"/>
+      <w:r>
+        <w:rPr>
+          <w:rFonts w:ascii="Verdana" w:hAnsi="Verdana"/>
+        </w:rPr>
+        <w:t xml:space="preserve"> is their unlimited ingest pricing model, which means the price you pay never goes up with the volume of logs you import into the platform.</w:t>
+      </w:r>
+    </w:p>
     <w:p>
       <w:pPr>
         <w:pStyle w:val="Heading2"/>
       </w:pPr>
-      <w:bookmarkStart w:id="12" w:name="_Toc100450806"/>
-      <w:r>
-        <w:t xml:space="preserve">E1. </w:t>
-      </w:r>
-      <w:r>
-        <w:t>Advantages of Technology A</w:t>
+      <w:bookmarkStart w:id="12" w:name="_Toc101038171"/>
+      <w:r>
+        <w:t xml:space="preserve">E1. Advantages of </w:t>
+      </w:r>
+      <w:r>
+        <w:t>Splunk</w:t>
       </w:r>
       <w:bookmarkEnd w:id="12"/>
     </w:p>
     <w:p>
       <w:pPr>
-        <w:rPr>
-          <w:rFonts w:ascii="Verdana" w:hAnsi="Verdana"/>
-        </w:rPr>
-      </w:pPr>
+        <w:ind w:firstLine="720"/>
+        <w:rPr>
+          <w:rFonts w:ascii="Verdana" w:hAnsi="Verdana"/>
+        </w:rPr>
+      </w:pPr>
+      <w:r>
+        <w:rPr>
+          <w:rFonts w:ascii="Verdana" w:hAnsi="Verdana"/>
+        </w:rPr>
+        <w:t xml:space="preserve">Splunk Enterprise's main advantage over </w:t>
+      </w:r>
+      <w:proofErr w:type="spellStart"/>
+      <w:r>
+        <w:rPr>
+          <w:rFonts w:ascii="Verdana" w:hAnsi="Verdana"/>
+        </w:rPr>
+        <w:t>Humio</w:t>
+      </w:r>
+      <w:proofErr w:type="spellEnd"/>
+      <w:r>
+        <w:rPr>
+          <w:rFonts w:ascii="Verdana" w:hAnsi="Verdana"/>
+        </w:rPr>
+        <w:t xml:space="preserve"> is that it is a more mature technology, with many more technical resources available and more people with the skill set required to operate the system. Another advantage of Splunk Enterprise is its tiered pricing model, which can be cheaper than </w:t>
+      </w:r>
+      <w:proofErr w:type="spellStart"/>
+      <w:r>
+        <w:rPr>
+          <w:rFonts w:ascii="Verdana" w:hAnsi="Verdana"/>
+        </w:rPr>
+        <w:t>Humio</w:t>
+      </w:r>
+      <w:proofErr w:type="spellEnd"/>
+      <w:r>
+        <w:rPr>
+          <w:rFonts w:ascii="Verdana" w:hAnsi="Verdana"/>
+        </w:rPr>
+        <w:t xml:space="preserve"> for smaller deployments.</w:t>
+      </w:r>
     </w:p>
     <w:p>
       <w:pPr>
         <w:pStyle w:val="Heading2"/>
       </w:pPr>
-      <w:bookmarkStart w:id="13" w:name="_Toc100450807"/>
-      <w:r>
-        <w:lastRenderedPageBreak/>
-        <w:t>E1. Advantages of Technology B</w:t>
+      <w:bookmarkStart w:id="13" w:name="_Toc101038172"/>
+      <w:r>
+        <w:t xml:space="preserve">E1. Disadvantages of </w:t>
+      </w:r>
+      <w:r>
+        <w:t>Humio</w:t>
       </w:r>
       <w:bookmarkEnd w:id="13"/>
     </w:p>
     <w:p>
       <w:pPr>
-        <w:rPr>
-          <w:rFonts w:ascii="Verdana" w:hAnsi="Verdana"/>
-        </w:rPr>
-      </w:pPr>
+        <w:ind w:firstLine="720"/>
+        <w:rPr>
+          <w:rFonts w:ascii="Verdana" w:hAnsi="Verdana"/>
+        </w:rPr>
+      </w:pPr>
+      <w:r>
+        <w:rPr>
+          <w:rFonts w:ascii="Verdana" w:hAnsi="Verdana"/>
+        </w:rPr>
+        <w:t xml:space="preserve">The main disadvantage of </w:t>
+      </w:r>
+      <w:proofErr w:type="spellStart"/>
+      <w:r>
+        <w:rPr>
+          <w:rFonts w:ascii="Verdana" w:hAnsi="Verdana"/>
+        </w:rPr>
+        <w:t>Humio</w:t>
+      </w:r>
+      <w:proofErr w:type="spellEnd"/>
+      <w:r>
+        <w:rPr>
+          <w:rFonts w:ascii="Verdana" w:hAnsi="Verdana"/>
+        </w:rPr>
+        <w:t xml:space="preserve">, when compared to Splunk Enterprise, is the complexity of the onboarding process, as there are far fewer resources and trained experts available. Another disadvantage is that </w:t>
+      </w:r>
+      <w:proofErr w:type="spellStart"/>
+      <w:r>
+        <w:rPr>
+          <w:rFonts w:ascii="Verdana" w:hAnsi="Verdana"/>
+        </w:rPr>
+        <w:t>Humio</w:t>
+      </w:r>
+      <w:proofErr w:type="spellEnd"/>
+      <w:r>
+        <w:rPr>
+          <w:rFonts w:ascii="Verdana" w:hAnsi="Verdana"/>
+        </w:rPr>
+        <w:t xml:space="preserve"> can be more expensive than Splunk Enterprise if </w:t>
+      </w:r>
+      <w:proofErr w:type="spellStart"/>
+      <w:r>
+        <w:rPr>
+          <w:rFonts w:ascii="Verdana" w:hAnsi="Verdana"/>
+        </w:rPr>
+        <w:t>TechFite</w:t>
+      </w:r>
+      <w:proofErr w:type="spellEnd"/>
+      <w:r>
+        <w:rPr>
+          <w:rFonts w:ascii="Verdana" w:hAnsi="Verdana"/>
+        </w:rPr>
+        <w:t xml:space="preserve"> doesn't meet the break-even level of log volume, where </w:t>
+      </w:r>
+      <w:proofErr w:type="spellStart"/>
+      <w:r>
+        <w:rPr>
+          <w:rFonts w:ascii="Verdana" w:hAnsi="Verdana"/>
+        </w:rPr>
+        <w:t>Humio</w:t>
+      </w:r>
+      <w:proofErr w:type="spellEnd"/>
+      <w:r>
+        <w:rPr>
+          <w:rFonts w:ascii="Verdana" w:hAnsi="Verdana"/>
+        </w:rPr>
+        <w:t xml:space="preserve"> becomes the cheaper option.</w:t>
+      </w:r>
     </w:p>
     <w:p>
       <w:pPr>
         <w:pStyle w:val="Heading2"/>
       </w:pPr>
-      <w:bookmarkStart w:id="14" w:name="_Toc100450808"/>
-      <w:r>
-        <w:t>E1. Disadvantages of Technology A</w:t>
+      <w:bookmarkStart w:id="14" w:name="_Toc101038173"/>
+      <w:r>
+        <w:t xml:space="preserve">E1. Disadvantages of </w:t>
+      </w:r>
+      <w:r>
+        <w:t>Splunk</w:t>
       </w:r>
       <w:bookmarkEnd w:id="14"/>
     </w:p>
     <w:p>
       <w:pPr>
-        <w:rPr>
-          <w:rFonts w:ascii="Verdana" w:hAnsi="Verdana"/>
-        </w:rPr>
-      </w:pPr>
-    </w:p>
-    <w:p>
-      <w:pPr>
-        <w:pStyle w:val="Heading2"/>
-      </w:pPr>
-      <w:bookmarkStart w:id="15" w:name="_Toc100450809"/>
-      <w:r>
-        <w:t>E1. Disadvantages of Technology B</w:t>
-      </w:r>
-      <w:bookmarkEnd w:id="15"/>
-    </w:p>
-    <w:p>
-      <w:pPr>
+        <w:ind w:firstLine="720"/>
+        <w:rPr>
+          <w:rFonts w:ascii="Verdana" w:hAnsi="Verdana"/>
+        </w:rPr>
+      </w:pPr>
+      <w:r>
+        <w:rPr>
+          <w:rFonts w:ascii="Verdana" w:hAnsi="Verdana"/>
+        </w:rPr>
+        <w:t xml:space="preserve">Splunk Enterprise's main disadvantage is its lower compression ratio compared to </w:t>
+      </w:r>
+      <w:proofErr w:type="spellStart"/>
+      <w:r>
+        <w:rPr>
+          <w:rFonts w:ascii="Verdana" w:hAnsi="Verdana"/>
+        </w:rPr>
+        <w:t>Humio</w:t>
+      </w:r>
+      <w:proofErr w:type="spellEnd"/>
+      <w:r>
+        <w:rPr>
+          <w:rFonts w:ascii="Verdana" w:hAnsi="Verdana"/>
+        </w:rPr>
+        <w:t>, resulting in higher costs for long-term log storage. Their other significant disadvantage is that Splunk Enterprise uses an index-based storage model, which has an enormous impact on the speed at which you can search your data.</w:t>
+      </w:r>
+    </w:p>
+    <w:p>
+      <w:pPr>
+        <w:ind w:firstLine="720"/>
         <w:rPr>
           <w:rFonts w:ascii="Verdana" w:hAnsi="Verdana"/>
         </w:rPr>
@@ -2444,48 +2763,288 @@
         <w:pStyle w:val="Heading1"/>
         <w:ind w:left="90"/>
       </w:pPr>
-      <w:bookmarkStart w:id="16" w:name="_Toc100450810"/>
-      <w:r>
+      <w:bookmarkStart w:id="15" w:name="_Toc101038174"/>
+      <w:r>
+        <w:lastRenderedPageBreak/>
         <w:t xml:space="preserve">Part F. </w:t>
       </w:r>
       <w:r>
-        <w:t>Adoption Metrics</w:t>
-      </w:r>
-      <w:bookmarkEnd w:id="16"/>
-    </w:p>
-    <w:p>
-      <w:pPr>
-        <w:ind w:left="86"/>
-        <w:rPr>
-          <w:rFonts w:ascii="Verdana" w:hAnsi="Verdana"/>
-        </w:rPr>
-      </w:pPr>
-      <w:r>
-        <w:rPr>
-          <w:rFonts w:ascii="Verdana" w:hAnsi="Verdana"/>
-          <w:i/>
-          <w:iCs/>
-        </w:rPr>
-        <w:t>Recommend a plan that can be used by the organization over a specific time frame to determine whether adoption of the proposed emerging technology solution will be successful or unsuccessful, based on organizational needs.</w:t>
-      </w:r>
-      <w:r>
-        <w:rPr>
-          <w:rFonts w:ascii="Verdana" w:hAnsi="Verdana"/>
-          <w:i/>
-          <w:iCs/>
-        </w:rPr>
-        <w:t xml:space="preserve"> </w:t>
-      </w:r>
-      <w:r>
-        <w:rPr>
-          <w:rFonts w:ascii="Verdana" w:hAnsi="Verdana"/>
-        </w:rPr>
-        <w:t>DELETE THIS!!!</w:t>
-      </w:r>
-    </w:p>
-    <w:p>
-      <w:pPr>
-        <w:ind w:left="86"/>
+        <w:t xml:space="preserve">Adoption </w:t>
+      </w:r>
+      <w:r>
+        <w:t>Success</w:t>
+      </w:r>
+      <w:bookmarkEnd w:id="15"/>
+    </w:p>
+    <w:p>
+      <w:pPr>
+        <w:ind w:left="86" w:firstLine="634"/>
+        <w:rPr>
+          <w:rFonts w:ascii="Verdana" w:hAnsi="Verdana"/>
+        </w:rPr>
+      </w:pPr>
+      <w:r>
+        <w:rPr>
+          <w:rFonts w:ascii="Verdana" w:hAnsi="Verdana"/>
+        </w:rPr>
+        <w:t xml:space="preserve">During the initial 30-day trial period, the most important metric we will consider is whether </w:t>
+      </w:r>
+      <w:proofErr w:type="spellStart"/>
+      <w:r>
+        <w:rPr>
+          <w:rFonts w:ascii="Verdana" w:hAnsi="Verdana"/>
+        </w:rPr>
+        <w:t>Humio</w:t>
+      </w:r>
+      <w:proofErr w:type="spellEnd"/>
+      <w:r>
+        <w:rPr>
+          <w:rFonts w:ascii="Verdana" w:hAnsi="Verdana"/>
+        </w:rPr>
+        <w:t xml:space="preserve"> can achieve its published compression ratio of 15-20. </w:t>
+      </w:r>
+      <w:proofErr w:type="spellStart"/>
+      <w:r>
+        <w:rPr>
+          <w:rFonts w:ascii="Verdana" w:hAnsi="Verdana"/>
+        </w:rPr>
+        <w:t>TechFite</w:t>
+      </w:r>
+      <w:proofErr w:type="spellEnd"/>
+      <w:r>
+        <w:rPr>
+          <w:rFonts w:ascii="Verdana" w:hAnsi="Verdana"/>
+        </w:rPr>
+        <w:t xml:space="preserve"> will be able to store many more logs within their current infrastructure rather than incurring the cost of using alternatives such as AWS S3, with only four terabytes of storage allocated for local log storage. </w:t>
+      </w:r>
+      <w:proofErr w:type="spellStart"/>
+      <w:r>
+        <w:rPr>
+          <w:rFonts w:ascii="Verdana" w:hAnsi="Verdana"/>
+        </w:rPr>
+        <w:t>TechFite</w:t>
+      </w:r>
+      <w:proofErr w:type="spellEnd"/>
+      <w:r>
+        <w:rPr>
+          <w:rFonts w:ascii="Verdana" w:hAnsi="Verdana"/>
+        </w:rPr>
+        <w:t xml:space="preserve"> will compare the volume of log files stored at the start and end of the trial period to determine the compression ratio achieved by </w:t>
+      </w:r>
+      <w:proofErr w:type="spellStart"/>
+      <w:r>
+        <w:rPr>
+          <w:rFonts w:ascii="Verdana" w:hAnsi="Verdana"/>
+        </w:rPr>
+        <w:t>Humio</w:t>
+      </w:r>
+      <w:proofErr w:type="spellEnd"/>
+      <w:r>
+        <w:rPr>
+          <w:rFonts w:ascii="Verdana" w:hAnsi="Verdana"/>
+        </w:rPr>
+        <w:t xml:space="preserve">. Based on that metric, </w:t>
+      </w:r>
+      <w:proofErr w:type="spellStart"/>
+      <w:r>
+        <w:rPr>
+          <w:rFonts w:ascii="Verdana" w:hAnsi="Verdana"/>
+        </w:rPr>
+        <w:t>TechFIte</w:t>
+      </w:r>
+      <w:proofErr w:type="spellEnd"/>
+      <w:r>
+        <w:rPr>
+          <w:rFonts w:ascii="Verdana" w:hAnsi="Verdana"/>
+        </w:rPr>
+        <w:t xml:space="preserve"> will decide whether to use </w:t>
+      </w:r>
+      <w:proofErr w:type="spellStart"/>
+      <w:r>
+        <w:rPr>
+          <w:rFonts w:ascii="Verdana" w:hAnsi="Verdana"/>
+        </w:rPr>
+        <w:t>Humio</w:t>
+      </w:r>
+      <w:proofErr w:type="spellEnd"/>
+      <w:r>
+        <w:rPr>
+          <w:rFonts w:ascii="Verdana" w:hAnsi="Verdana"/>
+        </w:rPr>
+        <w:t xml:space="preserve"> as an automated log storage solution.</w:t>
+      </w:r>
+    </w:p>
+    <w:p>
+      <w:pPr>
+        <w:ind w:left="86" w:firstLine="634"/>
+        <w:rPr>
+          <w:rFonts w:ascii="Verdana" w:hAnsi="Verdana"/>
+        </w:rPr>
+      </w:pPr>
+    </w:p>
+    <w:p>
+      <w:pPr>
+        <w:ind w:left="86" w:firstLine="634"/>
+        <w:rPr>
+          <w:rFonts w:ascii="Verdana" w:hAnsi="Verdana"/>
+        </w:rPr>
+      </w:pPr>
+    </w:p>
+    <w:p>
+      <w:pPr>
+        <w:ind w:left="86" w:firstLine="634"/>
+        <w:rPr>
+          <w:rFonts w:ascii="Verdana" w:hAnsi="Verdana"/>
+        </w:rPr>
+      </w:pPr>
+    </w:p>
+    <w:p>
+      <w:pPr>
+        <w:ind w:left="86" w:firstLine="634"/>
+        <w:rPr>
+          <w:rFonts w:ascii="Verdana" w:hAnsi="Verdana"/>
+        </w:rPr>
+      </w:pPr>
+    </w:p>
+    <w:p>
+      <w:pPr>
+        <w:ind w:left="86" w:firstLine="634"/>
+        <w:rPr>
+          <w:rFonts w:ascii="Verdana" w:hAnsi="Verdana"/>
+        </w:rPr>
+      </w:pPr>
+    </w:p>
+    <w:p>
+      <w:pPr>
+        <w:ind w:left="86" w:firstLine="634"/>
+        <w:rPr>
+          <w:rFonts w:ascii="Verdana" w:hAnsi="Verdana"/>
+        </w:rPr>
+      </w:pPr>
+    </w:p>
+    <w:p>
+      <w:pPr>
+        <w:ind w:left="86" w:firstLine="634"/>
+        <w:rPr>
+          <w:rFonts w:ascii="Verdana" w:hAnsi="Verdana"/>
+        </w:rPr>
+      </w:pPr>
+    </w:p>
+    <w:p>
+      <w:pPr>
+        <w:ind w:left="86" w:firstLine="634"/>
+        <w:rPr>
+          <w:rFonts w:ascii="Verdana" w:hAnsi="Verdana"/>
+        </w:rPr>
+      </w:pPr>
+    </w:p>
+    <w:p>
+      <w:pPr>
+        <w:ind w:left="86" w:firstLine="634"/>
+        <w:rPr>
+          <w:rFonts w:ascii="Verdana" w:hAnsi="Verdana"/>
+        </w:rPr>
+      </w:pPr>
+    </w:p>
+    <w:p>
+      <w:pPr>
+        <w:ind w:left="86" w:firstLine="634"/>
+        <w:rPr>
+          <w:rFonts w:ascii="Verdana" w:hAnsi="Verdana"/>
+        </w:rPr>
+      </w:pPr>
+    </w:p>
+    <w:p>
+      <w:pPr>
+        <w:ind w:left="86" w:firstLine="634"/>
+        <w:rPr>
+          <w:rFonts w:ascii="Verdana" w:hAnsi="Verdana"/>
+        </w:rPr>
+      </w:pPr>
+    </w:p>
+    <w:p>
+      <w:pPr>
+        <w:ind w:left="86" w:firstLine="634"/>
+        <w:rPr>
+          <w:rFonts w:ascii="Verdana" w:hAnsi="Verdana"/>
+        </w:rPr>
+      </w:pPr>
+    </w:p>
+    <w:p>
+      <w:pPr>
+        <w:ind w:left="86" w:firstLine="634"/>
+        <w:rPr>
+          <w:rFonts w:ascii="Verdana" w:hAnsi="Verdana"/>
+        </w:rPr>
+      </w:pPr>
+    </w:p>
+    <w:p>
+      <w:pPr>
+        <w:ind w:left="86" w:firstLine="634"/>
+        <w:rPr>
+          <w:rFonts w:ascii="Verdana" w:hAnsi="Verdana"/>
+        </w:rPr>
+      </w:pPr>
+    </w:p>
+    <w:p>
+      <w:pPr>
+        <w:ind w:left="86" w:firstLine="634"/>
+        <w:rPr>
+          <w:rFonts w:ascii="Verdana" w:hAnsi="Verdana"/>
+        </w:rPr>
+      </w:pPr>
+    </w:p>
+    <w:p>
+      <w:pPr>
+        <w:ind w:left="86" w:firstLine="634"/>
+        <w:rPr>
+          <w:rFonts w:ascii="Verdana" w:hAnsi="Verdana"/>
+        </w:rPr>
+      </w:pPr>
+    </w:p>
+    <w:p>
+      <w:pPr>
+        <w:ind w:left="86" w:firstLine="634"/>
+        <w:rPr>
+          <w:rFonts w:ascii="Verdana" w:hAnsi="Verdana"/>
+        </w:rPr>
+      </w:pPr>
+    </w:p>
+    <w:p>
+      <w:pPr>
+        <w:ind w:left="86" w:firstLine="634"/>
+        <w:rPr>
+          <w:rFonts w:ascii="Verdana" w:hAnsi="Verdana"/>
+        </w:rPr>
+      </w:pPr>
+    </w:p>
+    <w:p>
+      <w:pPr>
+        <w:ind w:left="86" w:firstLine="634"/>
+        <w:rPr>
+          <w:rFonts w:ascii="Verdana" w:hAnsi="Verdana"/>
+        </w:rPr>
+      </w:pPr>
+    </w:p>
+    <w:p>
+      <w:pPr>
+        <w:ind w:left="86" w:firstLine="634"/>
+        <w:rPr>
+          <w:rFonts w:ascii="Verdana" w:hAnsi="Verdana"/>
+        </w:rPr>
+      </w:pPr>
+    </w:p>
+    <w:p>
+      <w:pPr>
+        <w:ind w:left="86" w:firstLine="634"/>
+        <w:rPr>
+          <w:rFonts w:ascii="Verdana" w:hAnsi="Verdana"/>
+        </w:rPr>
+      </w:pPr>
+    </w:p>
+    <w:p>
+      <w:pPr>
+        <w:ind w:left="86" w:firstLine="634"/>
         <w:rPr>
           <w:rFonts w:ascii="Verdana" w:hAnsi="Verdana"/>
         </w:rPr>
@@ -2496,44 +3055,15 @@
         <w:pStyle w:val="Heading1"/>
         <w:ind w:left="90"/>
       </w:pPr>
-      <w:bookmarkStart w:id="17" w:name="_Toc100450811"/>
-      <w:r>
+      <w:bookmarkStart w:id="16" w:name="_Toc101038175"/>
+      <w:r>
+        <w:lastRenderedPageBreak/>
         <w:t xml:space="preserve">Part G. </w:t>
       </w:r>
       <w:r>
         <w:t>Sources</w:t>
       </w:r>
-      <w:bookmarkEnd w:id="17"/>
-    </w:p>
-    <w:p>
-      <w:pPr>
-        <w:ind w:left="86"/>
-        <w:rPr>
-          <w:rFonts w:ascii="Verdana" w:hAnsi="Verdana"/>
-        </w:rPr>
-      </w:pPr>
-      <w:r>
-        <w:rPr>
-          <w:rFonts w:ascii="Verdana" w:hAnsi="Verdana"/>
-          <w:i/>
-          <w:iCs/>
-        </w:rPr>
-        <w:t>Acknowledge sources, using in-text citations and references, for content that is quoted, paraphrased, or summarized.</w:t>
-      </w:r>
-      <w:r>
-        <w:rPr>
-          <w:rFonts w:ascii="Verdana" w:hAnsi="Verdana"/>
-          <w:i/>
-          <w:iCs/>
-        </w:rPr>
-        <w:t xml:space="preserve"> </w:t>
-      </w:r>
-      <w:r>
-        <w:rPr>
-          <w:rFonts w:ascii="Verdana" w:hAnsi="Verdana"/>
-        </w:rPr>
-        <w:t>DELETE THIS!!!</w:t>
-      </w:r>
+      <w:bookmarkEnd w:id="16"/>
     </w:p>
     <w:p>
       <w:pPr>
@@ -2553,7 +3083,28 @@
         <w:rPr>
           <w:rFonts w:ascii="Verdana" w:hAnsi="Verdana"/>
         </w:rPr>
-        <w:t xml:space="preserve"> Unveils New Streaming Benchmark 1+ Petabyte of Data a Day. (2022, March 8). Crowdstrike.Com; www.crowdstrike.com. https://www.crowdstrike.com/press-releases/crowdstrikes-humio-platform-unveils-scalability-benchmark-streaming-over-one-petabyte-of-data-per-day/</w:t>
+        <w:t xml:space="preserve"> Unveils New Streaming Benchmark 1+ Petabyte of Data a Day. (2022, March 8). Crowdstrike.Com; www.crowdstrike.com. https://www.crowdstrike.com/press-releases/crowdstrikes-humio-platform-unveils-scalability-benchmark-streaming-over-one-petabyte-of-data-per-day/Splunk vs. </w:t>
+      </w:r>
+    </w:p>
+    <w:p>
+      <w:pPr>
+        <w:rPr>
+          <w:rFonts w:ascii="Verdana" w:hAnsi="Verdana"/>
+        </w:rPr>
+      </w:pPr>
+      <w:proofErr w:type="spellStart"/>
+      <w:r>
+        <w:rPr>
+          <w:rFonts w:ascii="Verdana" w:hAnsi="Verdana"/>
+        </w:rPr>
+        <w:t>Humio</w:t>
+      </w:r>
+      <w:proofErr w:type="spellEnd"/>
+      <w:r>
+        <w:rPr>
+          <w:rFonts w:ascii="Verdana" w:hAnsi="Verdana"/>
+        </w:rPr>
+        <w:t>: 5 questions to ask when evaluating log management platforms. (n.d.). www.humio.com. Retrieved April 16, 2022, from https://www.humio.com/whats-new/blog/splunk-vs-humio-5-questions-to-ask/</w:t>
       </w:r>
     </w:p>
     <w:sectPr>
@@ -5735,6 +6286,7 @@
     <w:rsid w:val="004E4522"/>
     <w:rsid w:val="00563CA3"/>
     <w:rsid w:val="00643D99"/>
+    <w:rsid w:val="006F702A"/>
     <w:rsid w:val="007C32B6"/>
     <w:rsid w:val="008E3A8F"/>
     <w:rsid w:val="0094157A"/>
@@ -6491,7 +7043,7 @@
 
 <file path=customXml/item1.xml><?xml version="1.0" encoding="utf-8"?>
 <CoverPageProperties xmlns="http://schemas.microsoft.com/office/2006/coverPageProps">
-  <PublishDate>Date</PublishDate>
+  <PublishDate>2022-04-16T00:00:00</PublishDate>
   <Abstract/>
   <CompanyAddress/>
   <CompanyPhone/>
@@ -6534,12 +7086,7 @@
 </file>
 
 <file path=customXml/item3.xml><?xml version="1.0" encoding="utf-8"?>
-<?mso-contentType ?>
-<FormTemplates xmlns="http://schemas.microsoft.com/sharepoint/v3/contenttype/forms">
-  <Display>DocumentLibraryForm</Display>
-  <Edit>DocumentLibraryForm</Edit>
-  <New>DocumentLibraryForm</New>
-</FormTemplates>
+<b:Sources xmlns:b="http://schemas.openxmlformats.org/officeDocument/2006/bibliography" xmlns="http://schemas.openxmlformats.org/officeDocument/2006/bibliography" SelectedStyle="\APASixthEditionOfficeOnline.xsl" StyleName="APA" Version="6"/>
 </file>
 
 <file path=customXml/item4.xml><?xml version="1.0" encoding="utf-8"?>
@@ -6950,7 +7497,12 @@
 </file>
 
 <file path=customXml/item5.xml><?xml version="1.0" encoding="utf-8"?>
-<b:Sources xmlns:b="http://schemas.openxmlformats.org/officeDocument/2006/bibliography" xmlns="http://schemas.openxmlformats.org/officeDocument/2006/bibliography" SelectedStyle="\APASixthEditionOfficeOnline.xsl" StyleName="APA" Version="6"/>
+<?mso-contentType ?>
+<FormTemplates xmlns="http://schemas.microsoft.com/sharepoint/v3/contenttype/forms">
+  <Display>DocumentLibraryForm</Display>
+  <Edit>DocumentLibraryForm</Edit>
+  <New>DocumentLibraryForm</New>
+</FormTemplates>
 </file>
 
 <file path=customXml/itemProps1.xml><?xml version="1.0" encoding="utf-8"?>
@@ -6972,9 +7524,9 @@
 </file>
 
 <file path=customXml/itemProps3.xml><?xml version="1.0" encoding="utf-8"?>
-<ds:datastoreItem xmlns:ds="http://schemas.openxmlformats.org/officeDocument/2006/customXml" ds:itemID="{366689B1-7794-494D-87E1-449905832F1A}">
+<ds:datastoreItem xmlns:ds="http://schemas.openxmlformats.org/officeDocument/2006/customXml" ds:itemID="{C8C40B1E-BF25-4A4B-B098-487A5496D599}">
   <ds:schemaRefs>
-    <ds:schemaRef ds:uri="http://schemas.microsoft.com/sharepoint/v3/contenttype/forms"/>
+    <ds:schemaRef ds:uri="http://schemas.openxmlformats.org/officeDocument/2006/bibliography"/>
   </ds:schemaRefs>
 </ds:datastoreItem>
 </file>
@@ -6999,9 +7551,9 @@
 </file>
 
 <file path=customXml/itemProps5.xml><?xml version="1.0" encoding="utf-8"?>
-<ds:datastoreItem xmlns:ds="http://schemas.openxmlformats.org/officeDocument/2006/customXml" ds:itemID="{C8C40B1E-BF25-4A4B-B098-487A5496D599}">
+<ds:datastoreItem xmlns:ds="http://schemas.openxmlformats.org/officeDocument/2006/customXml" ds:itemID="{366689B1-7794-494D-87E1-449905832F1A}">
   <ds:schemaRefs>
-    <ds:schemaRef ds:uri="http://schemas.openxmlformats.org/officeDocument/2006/bibliography"/>
+    <ds:schemaRef ds:uri="http://schemas.microsoft.com/sharepoint/v3/contenttype/forms"/>
   </ds:schemaRefs>
 </ds:datastoreItem>
 </file>
</xml_diff>